<commit_message>
Update menu and manage menu
</commit_message>
<xml_diff>
--- a/web/file-tinh-toan/sample/21_TH1.docx
+++ b/web/file-tinh-toan/sample/21_TH1.docx
@@ -1,6 +1,6 @@
 
 <file path=word/document.xml><?xml version="1.0" encoding="utf-8"?>
-<w:document xmlns:wpc="http://schemas.microsoft.com/office/word/2010/wordprocessingCanvas" xmlns:cx="http://schemas.microsoft.com/office/drawing/2014/chartex" xmlns:mc="http://schemas.openxmlformats.org/markup-compatibility/2006" xmlns:o="urn:schemas-microsoft-com:office:office" xmlns:r="http://schemas.openxmlformats.org/officeDocument/2006/relationships" xmlns:m="http://schemas.openxmlformats.org/officeDocument/2006/math" xmlns:v="urn:schemas-microsoft-com:vml" xmlns:wp14="http://schemas.microsoft.com/office/word/2010/wordprocessingDrawing" xmlns:wp="http://schemas.openxmlformats.org/drawingml/2006/wordprocessingDrawing" xmlns:w10="urn:schemas-microsoft-com:office:word" xmlns:w="http://schemas.openxmlformats.org/wordprocessingml/2006/main" xmlns:w14="http://schemas.microsoft.com/office/word/2010/wordml" xmlns:w15="http://schemas.microsoft.com/office/word/2012/wordml" xmlns:w16se="http://schemas.microsoft.com/office/word/2015/wordml/symex" xmlns:wpg="http://schemas.microsoft.com/office/word/2010/wordprocessingGroup" xmlns:wpi="http://schemas.microsoft.com/office/word/2010/wordprocessingInk" xmlns:wne="http://schemas.microsoft.com/office/word/2006/wordml" xmlns:wps="http://schemas.microsoft.com/office/word/2010/wordprocessingShape" mc:Ignorable="w14 w15 w16se wp14">
+<w:document xmlns:wpc="http://schemas.microsoft.com/office/word/2010/wordprocessingCanvas" xmlns:mc="http://schemas.openxmlformats.org/markup-compatibility/2006" xmlns:o="urn:schemas-microsoft-com:office:office" xmlns:r="http://schemas.openxmlformats.org/officeDocument/2006/relationships" xmlns:m="http://schemas.openxmlformats.org/officeDocument/2006/math" xmlns:v="urn:schemas-microsoft-com:vml" xmlns:wp14="http://schemas.microsoft.com/office/word/2010/wordprocessingDrawing" xmlns:wp="http://schemas.openxmlformats.org/drawingml/2006/wordprocessingDrawing" xmlns:w10="urn:schemas-microsoft-com:office:word" xmlns:w="http://schemas.openxmlformats.org/wordprocessingml/2006/main" xmlns:w14="http://schemas.microsoft.com/office/word/2010/wordml" xmlns:w15="http://schemas.microsoft.com/office/word/2012/wordml" xmlns:wpg="http://schemas.microsoft.com/office/word/2010/wordprocessingGroup" xmlns:wpi="http://schemas.microsoft.com/office/word/2010/wordprocessingInk" xmlns:wne="http://schemas.microsoft.com/office/word/2006/wordml" xmlns:wps="http://schemas.microsoft.com/office/word/2010/wordprocessingShape" mc:Ignorable="w14 w15 wp14">
   <w:body>
     <w:p>
       <w:pPr>
@@ -15,6 +15,7 @@
           <w:lang w:val="en-US"/>
         </w:rPr>
       </w:pPr>
+      <w:bookmarkStart w:id="0" w:name="_GoBack"/>
       <w:r>
         <w:rPr>
           <w:rFonts w:ascii="Times New Roman" w:hAnsi="Times New Roman" w:cs="Times New Roman"/>
@@ -4737,20 +4738,6 @@
         </w:rPr>
         <w:t xml:space="preserve"> Các trường hợp móng</w:t>
       </w:r>
-    </w:p>
-    <w:p>
-      <w:pPr>
-        <w:spacing w:after="0"/>
-        <w:jc w:val="center"/>
-        <w:rPr>
-          <w:rFonts w:ascii="Times New Roman" w:hAnsi="Times New Roman" w:cs="Times New Roman"/>
-          <w:b/>
-          <w:bCs/>
-          <w:sz w:val="24"/>
-          <w:szCs w:val="24"/>
-          <w:lang w:val="en-US"/>
-        </w:rPr>
-      </w:pPr>
     </w:p>
     <w:p>
       <w:pPr>
@@ -11217,23 +11204,7 @@
                     <w:rFonts w:ascii="Cambria Math" w:hAnsi="Cambria Math" w:cs="Times New Roman"/>
                     <w:lang w:val="en-US"/>
                   </w:rPr>
-                  <m:t>=${Az</m:t>
-                </m:r>
-                <w:bookmarkStart w:id="0" w:name="_GoBack"/>
-                <w:bookmarkEnd w:id="0"/>
-                <m:r>
-                  <w:rPr>
-                    <w:rFonts w:ascii="Cambria Math" w:hAnsi="Cambria Math" w:cs="Times New Roman"/>
-                    <w:lang w:val="en-US"/>
-                  </w:rPr>
-                  <m:t>}</m:t>
-                </m:r>
-                <m:r>
-                  <w:rPr>
-                    <w:rFonts w:ascii="Cambria Math" w:hAnsi="Cambria Math" w:cs="Times New Roman"/>
-                    <w:lang w:val="en-US"/>
-                  </w:rPr>
-                  <m:t xml:space="preserve"> </m:t>
+                  <m:t xml:space="preserve">=${Az} </m:t>
                 </m:r>
                 <m:sSup>
                   <m:sSupPr>
@@ -17295,17 +17266,7 @@
           <w:szCs w:val="24"/>
           <w:lang w:val="en-US"/>
         </w:rPr>
-        <w:t>${h0</w:t>
-      </w:r>
-      <w:proofErr w:type="gramStart"/>
-      <w:r>
-        <w:rPr>
-          <w:rFonts w:ascii="Times New Roman" w:hAnsi="Times New Roman" w:cs="Times New Roman"/>
-          <w:sz w:val="24"/>
-          <w:szCs w:val="24"/>
-          <w:lang w:val="en-US"/>
-        </w:rPr>
-        <w:t xml:space="preserve">} </w:t>
+        <w:t xml:space="preserve">${h0} </w:t>
       </w:r>
       <w:r>
         <w:rPr>
@@ -17332,7 +17293,6 @@
         </w:rPr>
         <w:t>.</w:t>
       </w:r>
-      <w:proofErr w:type="gramEnd"/>
     </w:p>
     <w:p>
       <w:pPr>
@@ -17518,32 +17478,7 @@
         </w:rPr>
         <w:t>.</w:t>
       </w:r>
-    </w:p>
-    <w:p>
-      <w:pPr>
-        <w:spacing w:before="240" w:after="120"/>
-        <w:rPr>
-          <w:rFonts w:ascii="Times New Roman" w:hAnsi="Times New Roman" w:cs="Times New Roman"/>
-          <w:sz w:val="24"/>
-          <w:szCs w:val="24"/>
-          <w:lang w:val="vi-VN"/>
-        </w:rPr>
-      </w:pPr>
-      <w:r>
-        <w:rPr>
-          <w:rFonts w:ascii="Times New Roman" w:hAnsi="Times New Roman" w:cs="Times New Roman"/>
-          <w:sz w:val="24"/>
-          <w:szCs w:val="24"/>
-        </w:rPr>
-        <w:t xml:space="preserve"> </w:t>
-      </w:r>
-    </w:p>
-    <w:p>
-      <w:pPr>
-        <w:rPr>
-          <w:noProof/>
-        </w:rPr>
-      </w:pPr>
+      <w:bookmarkEnd w:id="0"/>
     </w:p>
     <w:sectPr>
       <w:headerReference w:type="default" r:id="rId10"/>
@@ -17583,7 +17518,7 @@
 </file>
 
 <file path=word/endnotes.xml><?xml version="1.0" encoding="utf-8"?>
-<w:endnotes xmlns:wpc="http://schemas.microsoft.com/office/word/2010/wordprocessingCanvas" xmlns:cx="http://schemas.microsoft.com/office/drawing/2014/chartex" xmlns:mc="http://schemas.openxmlformats.org/markup-compatibility/2006" xmlns:o="urn:schemas-microsoft-com:office:office" xmlns:r="http://schemas.openxmlformats.org/officeDocument/2006/relationships" xmlns:m="http://schemas.openxmlformats.org/officeDocument/2006/math" xmlns:v="urn:schemas-microsoft-com:vml" xmlns:wp14="http://schemas.microsoft.com/office/word/2010/wordprocessingDrawing" xmlns:wp="http://schemas.openxmlformats.org/drawingml/2006/wordprocessingDrawing" xmlns:w10="urn:schemas-microsoft-com:office:word" xmlns:w="http://schemas.openxmlformats.org/wordprocessingml/2006/main" xmlns:w14="http://schemas.microsoft.com/office/word/2010/wordml" xmlns:w15="http://schemas.microsoft.com/office/word/2012/wordml" xmlns:w16se="http://schemas.microsoft.com/office/word/2015/wordml/symex" xmlns:wpg="http://schemas.microsoft.com/office/word/2010/wordprocessingGroup" xmlns:wpi="http://schemas.microsoft.com/office/word/2010/wordprocessingInk" xmlns:wne="http://schemas.microsoft.com/office/word/2006/wordml" xmlns:wps="http://schemas.microsoft.com/office/word/2010/wordprocessingShape" mc:Ignorable="w14 w15 w16se wp14">
+<w:endnotes xmlns:wpc="http://schemas.microsoft.com/office/word/2010/wordprocessingCanvas" xmlns:mc="http://schemas.openxmlformats.org/markup-compatibility/2006" xmlns:o="urn:schemas-microsoft-com:office:office" xmlns:r="http://schemas.openxmlformats.org/officeDocument/2006/relationships" xmlns:m="http://schemas.openxmlformats.org/officeDocument/2006/math" xmlns:v="urn:schemas-microsoft-com:vml" xmlns:wp14="http://schemas.microsoft.com/office/word/2010/wordprocessingDrawing" xmlns:wp="http://schemas.openxmlformats.org/drawingml/2006/wordprocessingDrawing" xmlns:w10="urn:schemas-microsoft-com:office:word" xmlns:w="http://schemas.openxmlformats.org/wordprocessingml/2006/main" xmlns:w14="http://schemas.microsoft.com/office/word/2010/wordml" xmlns:w15="http://schemas.microsoft.com/office/word/2012/wordml" xmlns:wpg="http://schemas.microsoft.com/office/word/2010/wordprocessingGroup" xmlns:wpi="http://schemas.microsoft.com/office/word/2010/wordprocessingInk" xmlns:wne="http://schemas.microsoft.com/office/word/2006/wordml" xmlns:wps="http://schemas.microsoft.com/office/word/2010/wordprocessingShape" mc:Ignorable="w14 w15 wp14">
   <w:endnote w:type="separator" w:id="-1">
     <w:p>
       <w:pPr>
@@ -17608,7 +17543,7 @@
 </file>
 
 <file path=word/footer1.xml><?xml version="1.0" encoding="utf-8"?>
-<w:ftr xmlns:wpc="http://schemas.microsoft.com/office/word/2010/wordprocessingCanvas" xmlns:cx="http://schemas.microsoft.com/office/drawing/2014/chartex" xmlns:mc="http://schemas.openxmlformats.org/markup-compatibility/2006" xmlns:o="urn:schemas-microsoft-com:office:office" xmlns:r="http://schemas.openxmlformats.org/officeDocument/2006/relationships" xmlns:m="http://schemas.openxmlformats.org/officeDocument/2006/math" xmlns:v="urn:schemas-microsoft-com:vml" xmlns:wp14="http://schemas.microsoft.com/office/word/2010/wordprocessingDrawing" xmlns:wp="http://schemas.openxmlformats.org/drawingml/2006/wordprocessingDrawing" xmlns:w10="urn:schemas-microsoft-com:office:word" xmlns:w="http://schemas.openxmlformats.org/wordprocessingml/2006/main" xmlns:w14="http://schemas.microsoft.com/office/word/2010/wordml" xmlns:w15="http://schemas.microsoft.com/office/word/2012/wordml" xmlns:w16se="http://schemas.microsoft.com/office/word/2015/wordml/symex" xmlns:wpg="http://schemas.microsoft.com/office/word/2010/wordprocessingGroup" xmlns:wpi="http://schemas.microsoft.com/office/word/2010/wordprocessingInk" xmlns:wne="http://schemas.microsoft.com/office/word/2006/wordml" xmlns:wps="http://schemas.microsoft.com/office/word/2010/wordprocessingShape" mc:Ignorable="w14 w15 w16se wp14">
+<w:ftr xmlns:wpc="http://schemas.microsoft.com/office/word/2010/wordprocessingCanvas" xmlns:mc="http://schemas.openxmlformats.org/markup-compatibility/2006" xmlns:o="urn:schemas-microsoft-com:office:office" xmlns:r="http://schemas.openxmlformats.org/officeDocument/2006/relationships" xmlns:m="http://schemas.openxmlformats.org/officeDocument/2006/math" xmlns:v="urn:schemas-microsoft-com:vml" xmlns:wp14="http://schemas.microsoft.com/office/word/2010/wordprocessingDrawing" xmlns:wp="http://schemas.openxmlformats.org/drawingml/2006/wordprocessingDrawing" xmlns:w10="urn:schemas-microsoft-com:office:word" xmlns:w="http://schemas.openxmlformats.org/wordprocessingml/2006/main" xmlns:w14="http://schemas.microsoft.com/office/word/2010/wordml" xmlns:w15="http://schemas.microsoft.com/office/word/2012/wordml" xmlns:wpg="http://schemas.microsoft.com/office/word/2010/wordprocessingGroup" xmlns:wpi="http://schemas.microsoft.com/office/word/2010/wordprocessingInk" xmlns:wne="http://schemas.microsoft.com/office/word/2006/wordml" xmlns:wps="http://schemas.microsoft.com/office/word/2010/wordprocessingShape" mc:Ignorable="w14 w15 wp14">
   <w:p>
     <w:pPr>
       <w:pStyle w:val="Footer"/>
@@ -17697,7 +17632,7 @@
             </wp:anchor>
           </w:drawing>
         </mc:Choice>
-        <mc:Fallback>
+        <mc:Fallback xmlns:cx="http://schemas.microsoft.com/office/drawing/2014/chartex" xmlns:w16se="http://schemas.microsoft.com/office/word/2015/wordml/symex">
           <w:pict>
             <v:shapetype w14:anchorId="787A06A2" id="_x0000_t202" coordsize="21600,21600" o:spt="202" path="m,l,21600r21600,l21600,xe">
               <v:stroke joinstyle="miter"/>
@@ -17802,7 +17737,7 @@
             </wp:anchor>
           </w:drawing>
         </mc:Choice>
-        <mc:Fallback xmlns:cx1="http://schemas.microsoft.com/office/drawing/2015/9/8/chartex" xmlns:cx2="http://schemas.microsoft.com/office/drawing/2015/10/21/chartex" xmlns:cx3="http://schemas.microsoft.com/office/drawing/2016/5/9/chartex" xmlns:cx4="http://schemas.microsoft.com/office/drawing/2016/5/10/chartex" xmlns:cx5="http://schemas.microsoft.com/office/drawing/2016/5/11/chartex" xmlns:cx6="http://schemas.microsoft.com/office/drawing/2016/5/12/chartex" xmlns:cx7="http://schemas.microsoft.com/office/drawing/2016/5/13/chartex" xmlns:cx8="http://schemas.microsoft.com/office/drawing/2016/5/14/chartex" xmlns:aink="http://schemas.microsoft.com/office/drawing/2016/ink" xmlns:am3d="http://schemas.microsoft.com/office/drawing/2017/model3d" xmlns:w16cex="http://schemas.microsoft.com/office/word/2018/wordml/cex" xmlns:w16cid="http://schemas.microsoft.com/office/word/2016/wordml/cid" xmlns:w16="http://schemas.microsoft.com/office/word/2018/wordml" xmlns:w16sdtdh="http://schemas.microsoft.com/office/word/2020/wordml/sdtdatahash">
+        <mc:Fallback xmlns:cx="http://schemas.microsoft.com/office/drawing/2014/chartex" xmlns:w16se="http://schemas.microsoft.com/office/word/2015/wordml/symex" xmlns:cx1="http://schemas.microsoft.com/office/drawing/2015/9/8/chartex" xmlns:cx2="http://schemas.microsoft.com/office/drawing/2015/10/21/chartex" xmlns:cx3="http://schemas.microsoft.com/office/drawing/2016/5/9/chartex" xmlns:cx4="http://schemas.microsoft.com/office/drawing/2016/5/10/chartex" xmlns:cx5="http://schemas.microsoft.com/office/drawing/2016/5/11/chartex" xmlns:cx6="http://schemas.microsoft.com/office/drawing/2016/5/12/chartex" xmlns:cx7="http://schemas.microsoft.com/office/drawing/2016/5/13/chartex" xmlns:cx8="http://schemas.microsoft.com/office/drawing/2016/5/14/chartex" xmlns:aink="http://schemas.microsoft.com/office/drawing/2016/ink" xmlns:am3d="http://schemas.microsoft.com/office/drawing/2017/model3d" xmlns:w16cex="http://schemas.microsoft.com/office/word/2018/wordml/cex" xmlns:w16cid="http://schemas.microsoft.com/office/word/2016/wordml/cid" xmlns:w16="http://schemas.microsoft.com/office/word/2018/wordml" xmlns:w16sdtdh="http://schemas.microsoft.com/office/word/2020/wordml/sdtdatahash">
           <w:pict>
             <v:rect w14:anchorId="5D5EAF37" id="Прямоугольник 15" o:spid="_x0000_s1026" style="position:absolute;margin-left:-21.75pt;margin-top:-3pt;width:517.8pt;height:36.5pt;z-index:251661312;visibility:visible;mso-wrap-style:square;mso-width-percent:0;mso-wrap-distance-left:9pt;mso-wrap-distance-top:0;mso-wrap-distance-right:9pt;mso-wrap-distance-bottom:0;mso-position-horizontal:absolute;mso-position-horizontal-relative:text;mso-position-vertical:absolute;mso-position-vertical-relative:text;mso-width-percent:0;mso-width-relative:margin;v-text-anchor:middle" o:gfxdata="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" filled="f" strokecolor="black [3200]" strokeweight="2pt"/>
           </w:pict>
@@ -17864,7 +17799,7 @@
             </wp:anchor>
           </w:drawing>
         </mc:Choice>
-        <mc:Fallback xmlns:cx1="http://schemas.microsoft.com/office/drawing/2015/9/8/chartex" xmlns:cx2="http://schemas.microsoft.com/office/drawing/2015/10/21/chartex" xmlns:cx3="http://schemas.microsoft.com/office/drawing/2016/5/9/chartex" xmlns:cx4="http://schemas.microsoft.com/office/drawing/2016/5/10/chartex" xmlns:cx5="http://schemas.microsoft.com/office/drawing/2016/5/11/chartex" xmlns:cx6="http://schemas.microsoft.com/office/drawing/2016/5/12/chartex" xmlns:cx7="http://schemas.microsoft.com/office/drawing/2016/5/13/chartex" xmlns:cx8="http://schemas.microsoft.com/office/drawing/2016/5/14/chartex" xmlns:aink="http://schemas.microsoft.com/office/drawing/2016/ink" xmlns:am3d="http://schemas.microsoft.com/office/drawing/2017/model3d" xmlns:w16cex="http://schemas.microsoft.com/office/word/2018/wordml/cex" xmlns:w16cid="http://schemas.microsoft.com/office/word/2016/wordml/cid" xmlns:w16="http://schemas.microsoft.com/office/word/2018/wordml" xmlns:w16sdtdh="http://schemas.microsoft.com/office/word/2020/wordml/sdtdatahash">
+        <mc:Fallback xmlns:cx="http://schemas.microsoft.com/office/drawing/2014/chartex" xmlns:w16se="http://schemas.microsoft.com/office/word/2015/wordml/symex" xmlns:cx1="http://schemas.microsoft.com/office/drawing/2015/9/8/chartex" xmlns:cx2="http://schemas.microsoft.com/office/drawing/2015/10/21/chartex" xmlns:cx3="http://schemas.microsoft.com/office/drawing/2016/5/9/chartex" xmlns:cx4="http://schemas.microsoft.com/office/drawing/2016/5/10/chartex" xmlns:cx5="http://schemas.microsoft.com/office/drawing/2016/5/11/chartex" xmlns:cx6="http://schemas.microsoft.com/office/drawing/2016/5/12/chartex" xmlns:cx7="http://schemas.microsoft.com/office/drawing/2016/5/13/chartex" xmlns:cx8="http://schemas.microsoft.com/office/drawing/2016/5/14/chartex" xmlns:aink="http://schemas.microsoft.com/office/drawing/2016/ink" xmlns:am3d="http://schemas.microsoft.com/office/drawing/2017/model3d" xmlns:w16cex="http://schemas.microsoft.com/office/word/2018/wordml/cex" xmlns:w16cid="http://schemas.microsoft.com/office/word/2016/wordml/cid" xmlns:w16="http://schemas.microsoft.com/office/word/2018/wordml" xmlns:w16sdtdh="http://schemas.microsoft.com/office/word/2020/wordml/sdtdatahash">
           <w:pict>
             <v:line w14:anchorId="5DC67E4E" id="Прямая соединительная линия 24" o:spid="_x0000_s1026" style="position:absolute;flip:y;z-index:251669504;visibility:visible;mso-wrap-style:square;mso-wrap-distance-left:9pt;mso-wrap-distance-top:0;mso-wrap-distance-right:9pt;mso-wrap-distance-bottom:0;mso-position-horizontal:absolute;mso-position-horizontal-relative:text;mso-position-vertical:absolute;mso-position-vertical-relative:text" from="395.85pt,-2.6pt" to="395.85pt,15.65pt" o:gfxdata="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" strokecolor="black [3200]" strokeweight="1pt">
               <v:stroke joinstyle="miter"/>
@@ -17928,7 +17863,7 @@
             </wp:anchor>
           </w:drawing>
         </mc:Choice>
-        <mc:Fallback xmlns:cx1="http://schemas.microsoft.com/office/drawing/2015/9/8/chartex" xmlns:cx2="http://schemas.microsoft.com/office/drawing/2015/10/21/chartex" xmlns:cx3="http://schemas.microsoft.com/office/drawing/2016/5/9/chartex" xmlns:cx4="http://schemas.microsoft.com/office/drawing/2016/5/10/chartex" xmlns:cx5="http://schemas.microsoft.com/office/drawing/2016/5/11/chartex" xmlns:cx6="http://schemas.microsoft.com/office/drawing/2016/5/12/chartex" xmlns:cx7="http://schemas.microsoft.com/office/drawing/2016/5/13/chartex" xmlns:cx8="http://schemas.microsoft.com/office/drawing/2016/5/14/chartex" xmlns:aink="http://schemas.microsoft.com/office/drawing/2016/ink" xmlns:am3d="http://schemas.microsoft.com/office/drawing/2017/model3d" xmlns:w16cex="http://schemas.microsoft.com/office/word/2018/wordml/cex" xmlns:w16cid="http://schemas.microsoft.com/office/word/2016/wordml/cid" xmlns:w16="http://schemas.microsoft.com/office/word/2018/wordml" xmlns:w16sdtdh="http://schemas.microsoft.com/office/word/2020/wordml/sdtdatahash">
+        <mc:Fallback xmlns:cx="http://schemas.microsoft.com/office/drawing/2014/chartex" xmlns:w16se="http://schemas.microsoft.com/office/word/2015/wordml/symex" xmlns:cx1="http://schemas.microsoft.com/office/drawing/2015/9/8/chartex" xmlns:cx2="http://schemas.microsoft.com/office/drawing/2015/10/21/chartex" xmlns:cx3="http://schemas.microsoft.com/office/drawing/2016/5/9/chartex" xmlns:cx4="http://schemas.microsoft.com/office/drawing/2016/5/10/chartex" xmlns:cx5="http://schemas.microsoft.com/office/drawing/2016/5/11/chartex" xmlns:cx6="http://schemas.microsoft.com/office/drawing/2016/5/12/chartex" xmlns:cx7="http://schemas.microsoft.com/office/drawing/2016/5/13/chartex" xmlns:cx8="http://schemas.microsoft.com/office/drawing/2016/5/14/chartex" xmlns:aink="http://schemas.microsoft.com/office/drawing/2016/ink" xmlns:am3d="http://schemas.microsoft.com/office/drawing/2017/model3d" xmlns:w16cex="http://schemas.microsoft.com/office/word/2018/wordml/cex" xmlns:w16cid="http://schemas.microsoft.com/office/word/2016/wordml/cid" xmlns:w16="http://schemas.microsoft.com/office/word/2018/wordml" xmlns:w16sdtdh="http://schemas.microsoft.com/office/word/2020/wordml/sdtdatahash">
           <w:pict>
             <v:line w14:anchorId="6181BE7E" id="Прямая соединительная линия 23" o:spid="_x0000_s1026" style="position:absolute;z-index:251668480;visibility:visible;mso-wrap-style:square;mso-wrap-distance-left:9pt;mso-wrap-distance-top:0;mso-wrap-distance-right:9pt;mso-wrap-distance-bottom:0;mso-position-horizontal:absolute;mso-position-horizontal-relative:text;mso-position-vertical:absolute;mso-position-vertical-relative:text" from="359.85pt,16pt" to="496.15pt,16pt" o:gfxdata="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" strokecolor="black [3200]" strokeweight="1pt">
               <v:stroke joinstyle="miter"/>
@@ -18063,7 +17998,7 @@
             </wp:anchor>
           </w:drawing>
         </mc:Choice>
-        <mc:Fallback>
+        <mc:Fallback xmlns:cx="http://schemas.microsoft.com/office/drawing/2014/chartex" xmlns:w16se="http://schemas.microsoft.com/office/word/2015/wordml/symex">
           <w:pict>
             <v:shape w14:anchorId="063763A7" id="Надпись 18" o:spid="_x0000_s1028" type="#_x0000_t202" style="position:absolute;margin-left:395.95pt;margin-top:-2.5pt;width:100pt;height:18.4pt;z-index:251663360;visibility:visible;mso-wrap-style:square;mso-width-percent:0;mso-height-percent:0;mso-wrap-distance-left:9pt;mso-wrap-distance-top:0;mso-wrap-distance-right:9pt;mso-wrap-distance-bottom:0;mso-position-horizontal:absolute;mso-position-horizontal-relative:text;mso-position-vertical:absolute;mso-position-vertical-relative:text;mso-width-percent:0;mso-height-percent:0;mso-width-relative:margin;mso-height-relative:margin;v-text-anchor:top" o:gfxdata="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" filled="f" stroked="f" strokeweight="1pt">
               <v:textbox>
@@ -18221,7 +18156,7 @@
             </wp:anchor>
           </w:drawing>
         </mc:Choice>
-        <mc:Fallback>
+        <mc:Fallback xmlns:cx="http://schemas.microsoft.com/office/drawing/2014/chartex" xmlns:w16se="http://schemas.microsoft.com/office/word/2015/wordml/symex">
           <w:pict>
             <v:shape w14:anchorId="0D453103" id="Надпись 20" o:spid="_x0000_s1029" type="#_x0000_t202" style="position:absolute;margin-left:359.95pt;margin-top:-2.5pt;width:36pt;height:18.4pt;z-index:251665408;visibility:visible;mso-wrap-style:square;mso-width-percent:0;mso-height-percent:0;mso-wrap-distance-left:9pt;mso-wrap-distance-top:0;mso-wrap-distance-right:9pt;mso-wrap-distance-bottom:0;mso-position-horizontal:absolute;mso-position-horizontal-relative:text;mso-position-vertical:absolute;mso-position-vertical-relative:text;mso-width-percent:0;mso-height-percent:0;mso-width-relative:margin;mso-height-relative:margin;v-text-anchor:top" o:gfxdata="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" filled="f" stroked="f" strokeweight="1pt">
               <v:textbox>
@@ -18364,7 +18299,7 @@
             </wp:anchor>
           </w:drawing>
         </mc:Choice>
-        <mc:Fallback>
+        <mc:Fallback xmlns:cx="http://schemas.microsoft.com/office/drawing/2014/chartex" xmlns:w16se="http://schemas.microsoft.com/office/word/2015/wordml/symex">
           <w:pict>
             <v:shape w14:anchorId="1D317D28" id="Надпись 21" o:spid="_x0000_s1030" type="#_x0000_t202" style="position:absolute;margin-left:360.1pt;margin-top:15.7pt;width:136pt;height:18.1pt;z-index:251666432;visibility:visible;mso-wrap-style:square;mso-wrap-distance-left:9pt;mso-wrap-distance-top:0;mso-wrap-distance-right:9pt;mso-wrap-distance-bottom:0;mso-position-horizontal:absolute;mso-position-horizontal-relative:text;mso-position-vertical:absolute;mso-position-vertical-relative:text;v-text-anchor:top" o:gfxdata="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" filled="f" stroked="f" strokeweight=".5pt">
               <v:textbox>
@@ -18489,7 +18424,7 @@
             </wp:anchor>
           </w:drawing>
         </mc:Choice>
-        <mc:Fallback xmlns:cx1="http://schemas.microsoft.com/office/drawing/2015/9/8/chartex" xmlns:cx2="http://schemas.microsoft.com/office/drawing/2015/10/21/chartex" xmlns:cx3="http://schemas.microsoft.com/office/drawing/2016/5/9/chartex" xmlns:cx4="http://schemas.microsoft.com/office/drawing/2016/5/10/chartex" xmlns:cx5="http://schemas.microsoft.com/office/drawing/2016/5/11/chartex" xmlns:cx6="http://schemas.microsoft.com/office/drawing/2016/5/12/chartex" xmlns:cx7="http://schemas.microsoft.com/office/drawing/2016/5/13/chartex" xmlns:cx8="http://schemas.microsoft.com/office/drawing/2016/5/14/chartex" xmlns:aink="http://schemas.microsoft.com/office/drawing/2016/ink" xmlns:am3d="http://schemas.microsoft.com/office/drawing/2017/model3d" xmlns:w16cex="http://schemas.microsoft.com/office/word/2018/wordml/cex" xmlns:w16cid="http://schemas.microsoft.com/office/word/2016/wordml/cid" xmlns:w16="http://schemas.microsoft.com/office/word/2018/wordml" xmlns:w16sdtdh="http://schemas.microsoft.com/office/word/2020/wordml/sdtdatahash">
+        <mc:Fallback xmlns:cx="http://schemas.microsoft.com/office/drawing/2014/chartex" xmlns:w16se="http://schemas.microsoft.com/office/word/2015/wordml/symex" xmlns:cx1="http://schemas.microsoft.com/office/drawing/2015/9/8/chartex" xmlns:cx2="http://schemas.microsoft.com/office/drawing/2015/10/21/chartex" xmlns:cx3="http://schemas.microsoft.com/office/drawing/2016/5/9/chartex" xmlns:cx4="http://schemas.microsoft.com/office/drawing/2016/5/10/chartex" xmlns:cx5="http://schemas.microsoft.com/office/drawing/2016/5/11/chartex" xmlns:cx6="http://schemas.microsoft.com/office/drawing/2016/5/12/chartex" xmlns:cx7="http://schemas.microsoft.com/office/drawing/2016/5/13/chartex" xmlns:cx8="http://schemas.microsoft.com/office/drawing/2016/5/14/chartex" xmlns:aink="http://schemas.microsoft.com/office/drawing/2016/ink" xmlns:am3d="http://schemas.microsoft.com/office/drawing/2017/model3d" xmlns:w16cex="http://schemas.microsoft.com/office/word/2018/wordml/cex" xmlns:w16cid="http://schemas.microsoft.com/office/word/2016/wordml/cid" xmlns:w16="http://schemas.microsoft.com/office/word/2018/wordml" xmlns:w16sdtdh="http://schemas.microsoft.com/office/word/2020/wordml/sdtdatahash">
           <w:pict>
             <v:line w14:anchorId="1AAF7ECF" id="Прямая соединительная линия 17" o:spid="_x0000_s1026" style="position:absolute;z-index:251662336;visibility:visible;mso-wrap-style:square;mso-wrap-distance-left:9pt;mso-wrap-distance-top:0;mso-wrap-distance-right:9pt;mso-wrap-distance-bottom:0;mso-position-horizontal:absolute;mso-position-horizontal-relative:text;mso-position-vertical:absolute;mso-position-vertical-relative:text" from="359.95pt,-2.8pt" to="359.95pt,33.7pt" o:gfxdata="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" strokecolor="black [3200]" strokeweight="2pt">
               <v:stroke joinstyle="miter"/>
@@ -18503,7 +18438,7 @@
 </file>
 
 <file path=word/footnotes.xml><?xml version="1.0" encoding="utf-8"?>
-<w:footnotes xmlns:wpc="http://schemas.microsoft.com/office/word/2010/wordprocessingCanvas" xmlns:cx="http://schemas.microsoft.com/office/drawing/2014/chartex" xmlns:mc="http://schemas.openxmlformats.org/markup-compatibility/2006" xmlns:o="urn:schemas-microsoft-com:office:office" xmlns:r="http://schemas.openxmlformats.org/officeDocument/2006/relationships" xmlns:m="http://schemas.openxmlformats.org/officeDocument/2006/math" xmlns:v="urn:schemas-microsoft-com:vml" xmlns:wp14="http://schemas.microsoft.com/office/word/2010/wordprocessingDrawing" xmlns:wp="http://schemas.openxmlformats.org/drawingml/2006/wordprocessingDrawing" xmlns:w10="urn:schemas-microsoft-com:office:word" xmlns:w="http://schemas.openxmlformats.org/wordprocessingml/2006/main" xmlns:w14="http://schemas.microsoft.com/office/word/2010/wordml" xmlns:w15="http://schemas.microsoft.com/office/word/2012/wordml" xmlns:w16se="http://schemas.microsoft.com/office/word/2015/wordml/symex" xmlns:wpg="http://schemas.microsoft.com/office/word/2010/wordprocessingGroup" xmlns:wpi="http://schemas.microsoft.com/office/word/2010/wordprocessingInk" xmlns:wne="http://schemas.microsoft.com/office/word/2006/wordml" xmlns:wps="http://schemas.microsoft.com/office/word/2010/wordprocessingShape" mc:Ignorable="w14 w15 w16se wp14">
+<w:footnotes xmlns:wpc="http://schemas.microsoft.com/office/word/2010/wordprocessingCanvas" xmlns:mc="http://schemas.openxmlformats.org/markup-compatibility/2006" xmlns:o="urn:schemas-microsoft-com:office:office" xmlns:r="http://schemas.openxmlformats.org/officeDocument/2006/relationships" xmlns:m="http://schemas.openxmlformats.org/officeDocument/2006/math" xmlns:v="urn:schemas-microsoft-com:vml" xmlns:wp14="http://schemas.microsoft.com/office/word/2010/wordprocessingDrawing" xmlns:wp="http://schemas.openxmlformats.org/drawingml/2006/wordprocessingDrawing" xmlns:w10="urn:schemas-microsoft-com:office:word" xmlns:w="http://schemas.openxmlformats.org/wordprocessingml/2006/main" xmlns:w14="http://schemas.microsoft.com/office/word/2010/wordml" xmlns:w15="http://schemas.microsoft.com/office/word/2012/wordml" xmlns:wpg="http://schemas.microsoft.com/office/word/2010/wordprocessingGroup" xmlns:wpi="http://schemas.microsoft.com/office/word/2010/wordprocessingInk" xmlns:wne="http://schemas.microsoft.com/office/word/2006/wordml" xmlns:wps="http://schemas.microsoft.com/office/word/2010/wordprocessingShape" mc:Ignorable="w14 w15 wp14">
   <w:footnote w:type="separator" w:id="-1">
     <w:p>
       <w:pPr>
@@ -18528,7 +18463,7 @@
 </file>
 
 <file path=word/header1.xml><?xml version="1.0" encoding="utf-8"?>
-<w:hdr xmlns:wpc="http://schemas.microsoft.com/office/word/2010/wordprocessingCanvas" xmlns:cx="http://schemas.microsoft.com/office/drawing/2014/chartex" xmlns:mc="http://schemas.openxmlformats.org/markup-compatibility/2006" xmlns:o="urn:schemas-microsoft-com:office:office" xmlns:r="http://schemas.openxmlformats.org/officeDocument/2006/relationships" xmlns:m="http://schemas.openxmlformats.org/officeDocument/2006/math" xmlns:v="urn:schemas-microsoft-com:vml" xmlns:wp14="http://schemas.microsoft.com/office/word/2010/wordprocessingDrawing" xmlns:wp="http://schemas.openxmlformats.org/drawingml/2006/wordprocessingDrawing" xmlns:w10="urn:schemas-microsoft-com:office:word" xmlns:w="http://schemas.openxmlformats.org/wordprocessingml/2006/main" xmlns:w14="http://schemas.microsoft.com/office/word/2010/wordml" xmlns:w15="http://schemas.microsoft.com/office/word/2012/wordml" xmlns:w16se="http://schemas.microsoft.com/office/word/2015/wordml/symex" xmlns:wpg="http://schemas.microsoft.com/office/word/2010/wordprocessingGroup" xmlns:wpi="http://schemas.microsoft.com/office/word/2010/wordprocessingInk" xmlns:wne="http://schemas.microsoft.com/office/word/2006/wordml" xmlns:wps="http://schemas.microsoft.com/office/word/2010/wordprocessingShape" mc:Ignorable="w14 w15 w16se wp14">
+<w:hdr xmlns:wpc="http://schemas.microsoft.com/office/word/2010/wordprocessingCanvas" xmlns:mc="http://schemas.openxmlformats.org/markup-compatibility/2006" xmlns:o="urn:schemas-microsoft-com:office:office" xmlns:r="http://schemas.openxmlformats.org/officeDocument/2006/relationships" xmlns:m="http://schemas.openxmlformats.org/officeDocument/2006/math" xmlns:v="urn:schemas-microsoft-com:vml" xmlns:wp14="http://schemas.microsoft.com/office/word/2010/wordprocessingDrawing" xmlns:wp="http://schemas.openxmlformats.org/drawingml/2006/wordprocessingDrawing" xmlns:w10="urn:schemas-microsoft-com:office:word" xmlns:w="http://schemas.openxmlformats.org/wordprocessingml/2006/main" xmlns:w14="http://schemas.microsoft.com/office/word/2010/wordml" xmlns:w15="http://schemas.microsoft.com/office/word/2012/wordml" xmlns:wpg="http://schemas.microsoft.com/office/word/2010/wordprocessingGroup" xmlns:wpi="http://schemas.microsoft.com/office/word/2010/wordprocessingInk" xmlns:wne="http://schemas.microsoft.com/office/word/2006/wordml" xmlns:wps="http://schemas.microsoft.com/office/word/2010/wordprocessingShape" mc:Ignorable="w14 w15 wp14">
   <w:p>
     <w:pPr>
       <w:pStyle w:val="Header"/>
@@ -18600,7 +18535,7 @@
             </wp:anchor>
           </w:drawing>
         </mc:Choice>
-        <mc:Fallback xmlns:cx1="http://schemas.microsoft.com/office/drawing/2015/9/8/chartex" xmlns:cx2="http://schemas.microsoft.com/office/drawing/2015/10/21/chartex" xmlns:cx3="http://schemas.microsoft.com/office/drawing/2016/5/9/chartex" xmlns:cx4="http://schemas.microsoft.com/office/drawing/2016/5/10/chartex" xmlns:cx5="http://schemas.microsoft.com/office/drawing/2016/5/11/chartex" xmlns:cx6="http://schemas.microsoft.com/office/drawing/2016/5/12/chartex" xmlns:cx7="http://schemas.microsoft.com/office/drawing/2016/5/13/chartex" xmlns:cx8="http://schemas.microsoft.com/office/drawing/2016/5/14/chartex" xmlns:aink="http://schemas.microsoft.com/office/drawing/2016/ink" xmlns:am3d="http://schemas.microsoft.com/office/drawing/2017/model3d" xmlns:w16cex="http://schemas.microsoft.com/office/word/2018/wordml/cex" xmlns:w16cid="http://schemas.microsoft.com/office/word/2016/wordml/cid" xmlns:w16="http://schemas.microsoft.com/office/word/2018/wordml" xmlns:w16sdtdh="http://schemas.microsoft.com/office/word/2020/wordml/sdtdatahash">
+        <mc:Fallback xmlns:cx="http://schemas.microsoft.com/office/drawing/2014/chartex" xmlns:w16se="http://schemas.microsoft.com/office/word/2015/wordml/symex" xmlns:cx1="http://schemas.microsoft.com/office/drawing/2015/9/8/chartex" xmlns:cx2="http://schemas.microsoft.com/office/drawing/2015/10/21/chartex" xmlns:cx3="http://schemas.microsoft.com/office/drawing/2016/5/9/chartex" xmlns:cx4="http://schemas.microsoft.com/office/drawing/2016/5/10/chartex" xmlns:cx5="http://schemas.microsoft.com/office/drawing/2016/5/11/chartex" xmlns:cx6="http://schemas.microsoft.com/office/drawing/2016/5/12/chartex" xmlns:cx7="http://schemas.microsoft.com/office/drawing/2016/5/13/chartex" xmlns:cx8="http://schemas.microsoft.com/office/drawing/2016/5/14/chartex" xmlns:aink="http://schemas.microsoft.com/office/drawing/2016/ink" xmlns:am3d="http://schemas.microsoft.com/office/drawing/2017/model3d" xmlns:w16cex="http://schemas.microsoft.com/office/word/2018/wordml/cex" xmlns:w16cid="http://schemas.microsoft.com/office/word/2016/wordml/cid" xmlns:w16="http://schemas.microsoft.com/office/word/2018/wordml" xmlns:w16sdtdh="http://schemas.microsoft.com/office/word/2020/wordml/sdtdatahash">
           <w:pict>
             <v:rect w14:anchorId="2A57E97E" id="Прямоугольник 6" o:spid="_x0000_s1026" style="position:absolute;margin-left:-21.8pt;margin-top:13.1pt;width:517.8pt;height:813.5pt;z-index:251659264;visibility:visible;mso-wrap-style:square;mso-width-percent:0;mso-height-percent:0;mso-wrap-distance-left:9pt;mso-wrap-distance-top:0;mso-wrap-distance-right:9pt;mso-wrap-distance-bottom:0;mso-position-horizontal:absolute;mso-position-horizontal-relative:text;mso-position-vertical:absolute;mso-position-vertical-relative:page;mso-width-percent:0;mso-height-percent:0;mso-width-relative:margin;mso-height-relative:margin;v-text-anchor:middle" o:gfxdata="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" fillcolor="white [3201]" strokecolor="black [3200]" strokeweight="2pt">
               <w10:wrap anchory="page"/>
@@ -18721,7 +18656,7 @@
                               <w:szCs w:val="24"/>
                               <w:lang w:val="en-US"/>
                             </w:rPr>
-                            <w:t>3</w:t>
+                            <w:t>4</w:t>
                           </w:r>
                           <w:r>
                             <w:rPr>
@@ -18820,7 +18755,7 @@
                         <w:szCs w:val="24"/>
                         <w:lang w:val="en-US"/>
                       </w:rPr>
-                      <w:t>3</w:t>
+                      <w:t>4</w:t>
                     </w:r>
                     <w:r>
                       <w:rPr>
@@ -18854,7 +18789,7 @@
       <w:rPr>
         <w:noProof/>
       </w:rPr>
-      <w:t>3</w:t>
+      <w:t>4</w:t>
     </w:r>
     <w:r>
       <w:fldChar w:fldCharType="end"/>
@@ -18864,8 +18799,8 @@
 </file>
 
 <file path=word/numbering.xml><?xml version="1.0" encoding="utf-8"?>
-<w:numbering xmlns:wpc="http://schemas.microsoft.com/office/word/2010/wordprocessingCanvas" xmlns:cx="http://schemas.microsoft.com/office/drawing/2014/chartex" xmlns:mc="http://schemas.openxmlformats.org/markup-compatibility/2006" xmlns:o="urn:schemas-microsoft-com:office:office" xmlns:r="http://schemas.openxmlformats.org/officeDocument/2006/relationships" xmlns:m="http://schemas.openxmlformats.org/officeDocument/2006/math" xmlns:v="urn:schemas-microsoft-com:vml" xmlns:wp14="http://schemas.microsoft.com/office/word/2010/wordprocessingDrawing" xmlns:wp="http://schemas.openxmlformats.org/drawingml/2006/wordprocessingDrawing" xmlns:w10="urn:schemas-microsoft-com:office:word" xmlns:w="http://schemas.openxmlformats.org/wordprocessingml/2006/main" xmlns:w14="http://schemas.microsoft.com/office/word/2010/wordml" xmlns:w15="http://schemas.microsoft.com/office/word/2012/wordml" xmlns:w16se="http://schemas.microsoft.com/office/word/2015/wordml/symex" xmlns:wpg="http://schemas.microsoft.com/office/word/2010/wordprocessingGroup" xmlns:wpi="http://schemas.microsoft.com/office/word/2010/wordprocessingInk" xmlns:wne="http://schemas.microsoft.com/office/word/2006/wordml" xmlns:wps="http://schemas.microsoft.com/office/word/2010/wordprocessingShape" mc:Ignorable="w14 w15 w16se wp14">
-  <w:abstractNum w:abstractNumId="0" w15:restartNumberingAfterBreak="0">
+<w:numbering xmlns:wpc="http://schemas.microsoft.com/office/word/2010/wordprocessingCanvas" xmlns:mc="http://schemas.openxmlformats.org/markup-compatibility/2006" xmlns:o="urn:schemas-microsoft-com:office:office" xmlns:r="http://schemas.openxmlformats.org/officeDocument/2006/relationships" xmlns:m="http://schemas.openxmlformats.org/officeDocument/2006/math" xmlns:v="urn:schemas-microsoft-com:vml" xmlns:wp14="http://schemas.microsoft.com/office/word/2010/wordprocessingDrawing" xmlns:wp="http://schemas.openxmlformats.org/drawingml/2006/wordprocessingDrawing" xmlns:w10="urn:schemas-microsoft-com:office:word" xmlns:w="http://schemas.openxmlformats.org/wordprocessingml/2006/main" xmlns:w14="http://schemas.microsoft.com/office/word/2010/wordml" xmlns:w15="http://schemas.microsoft.com/office/word/2012/wordml" xmlns:wpg="http://schemas.microsoft.com/office/word/2010/wordprocessingGroup" xmlns:wpi="http://schemas.microsoft.com/office/word/2010/wordprocessingInk" xmlns:wne="http://schemas.microsoft.com/office/word/2006/wordml" xmlns:wps="http://schemas.microsoft.com/office/word/2010/wordprocessingShape" mc:Ignorable="w14 w15 wp14">
+  <w:abstractNum w:abstractNumId="0">
     <w:nsid w:val="58F44A6E"/>
     <w:multiLevelType w:val="multilevel"/>
     <w:tmpl w:val="41DAC126"/>
@@ -18978,7 +18913,7 @@
       </w:rPr>
     </w:lvl>
   </w:abstractNum>
-  <w:abstractNum w:abstractNumId="1" w15:restartNumberingAfterBreak="0">
+  <w:abstractNum w:abstractNumId="1">
     <w:nsid w:val="7F011F36"/>
     <w:multiLevelType w:val="hybridMultilevel"/>
     <w:tmpl w:val="D1E0F4D0"/>
@@ -19101,7 +19036,7 @@
 </file>
 
 <file path=word/styles.xml><?xml version="1.0" encoding="utf-8"?>
-<w:styles xmlns:mc="http://schemas.openxmlformats.org/markup-compatibility/2006" xmlns:r="http://schemas.openxmlformats.org/officeDocument/2006/relationships" xmlns:w="http://schemas.openxmlformats.org/wordprocessingml/2006/main" xmlns:w14="http://schemas.microsoft.com/office/word/2010/wordml" xmlns:w15="http://schemas.microsoft.com/office/word/2012/wordml" xmlns:w16se="http://schemas.microsoft.com/office/word/2015/wordml/symex" mc:Ignorable="w14 w15 w16se">
+<w:styles xmlns:mc="http://schemas.openxmlformats.org/markup-compatibility/2006" xmlns:r="http://schemas.openxmlformats.org/officeDocument/2006/relationships" xmlns:w="http://schemas.openxmlformats.org/wordprocessingml/2006/main" xmlns:w14="http://schemas.microsoft.com/office/word/2010/wordml" xmlns:w15="http://schemas.microsoft.com/office/word/2012/wordml" mc:Ignorable="w14 w15">
   <w:docDefaults>
     <w:rPrDefault>
       <w:rPr>
@@ -19537,11 +19472,18 @@
       <w:szCs w:val="24"/>
     </w:rPr>
     <w:tblPr>
+      <w:tblInd w:w="0" w:type="dxa"/>
       <w:tblBorders>
         <w:top w:val="single" w:sz="2" w:space="0" w:color="auto"/>
         <w:bottom w:val="single" w:sz="2" w:space="0" w:color="auto"/>
         <w:insideH w:val="single" w:sz="2" w:space="0" w:color="auto"/>
       </w:tblBorders>
+      <w:tblCellMar>
+        <w:top w:w="0" w:type="dxa"/>
+        <w:left w:w="108" w:type="dxa"/>
+        <w:bottom w:w="0" w:type="dxa"/>
+        <w:right w:w="108" w:type="dxa"/>
+      </w:tblCellMar>
     </w:tblPr>
     <w:trPr>
       <w:tblHeader/>
@@ -20056,7 +19998,7 @@
 </file>
 
 <file path=customXml/itemProps2.xml><?xml version="1.0" encoding="utf-8"?>
-<ds:datastoreItem xmlns:ds="http://schemas.openxmlformats.org/officeDocument/2006/customXml" ds:itemID="{726D137B-DB4B-4C75-A384-00564BB2FBDB}">
+<ds:datastoreItem xmlns:ds="http://schemas.openxmlformats.org/officeDocument/2006/customXml" ds:itemID="{F050C665-2610-4AE8-ADE2-05293D07B64C}">
   <ds:schemaRefs>
     <ds:schemaRef ds:uri="http://schemas.openxmlformats.org/officeDocument/2006/bibliography"/>
   </ds:schemaRefs>

</xml_diff>